<commit_message>
Avances con anotaciones + univariate + bivariate
</commit_message>
<xml_diff>
--- a/EDA_annotations.docx
+++ b/EDA_annotations.docx
@@ -597,6 +597,14 @@
         <w:t>Same “concept” but with rotation; there is not any hard analysis to make; 3 coordinates act the same; there is not any predominant movement. Also, we can’t analyze the continuous signal with their frequencies and peaks.</w:t>
       </w:r>
     </w:p>
+    <w:p/>
+    <w:p/>
+    <w:p>
+      <w:r>
+        <w:t>Bivariate EDA</w:t>
+      </w:r>
+    </w:p>
+    <w:p/>
     <w:p/>
     <w:sectPr>
       <w:pgSz w:w="11906" w:h="16838"/>

</xml_diff>